<commit_message>
readme mod and pkg
</commit_message>
<xml_diff>
--- a/README.docx
+++ b/README.docx
@@ -140,7 +140,7 @@
         <w:rPr>
           <w:rFonts w:ascii="Helvetica" w:hAnsi="Helvetica" w:cs="Helvetica"/>
         </w:rPr>
-        <w:t>build-line_robots-Desktop_Qt_5_14_2_clang_64bit-Debug</w:t>
+        <w:t>macOS</w:t>
       </w:r>
       <w:r>
         <w:rPr>
@@ -173,13 +173,7 @@
         <w:rPr>
           <w:rFonts w:ascii="Helvetica" w:hAnsi="Helvetica" w:cs="Helvetica"/>
         </w:rPr>
-        <w:t>line_robots</w:t>
-      </w:r>
-      <w:r>
-        <w:rPr>
-          <w:rFonts w:ascii="Helvetica" w:hAnsi="Helvetica" w:cs="Helvetica"/>
-        </w:rPr>
-        <w:t>.app</w:t>
+        <w:t>line_robots.app</w:t>
       </w:r>
       <w:proofErr w:type="spellEnd"/>
       <w:r>
@@ -795,19 +789,7 @@
           <w:rFonts w:ascii="Helvetica" w:hAnsi="Helvetica" w:cs="Helvetica"/>
         </w:rPr>
         <w:tab/>
-        <w:t xml:space="preserve">d. Verify in </w:t>
-      </w:r>
-      <w:r>
-        <w:rPr>
-          <w:rFonts w:ascii="Helvetica" w:hAnsi="Helvetica" w:cs="Helvetica"/>
-        </w:rPr>
-        <w:t>your</w:t>
-      </w:r>
-      <w:r>
-        <w:rPr>
-          <w:rFonts w:ascii="Helvetica" w:hAnsi="Helvetica" w:cs="Helvetica"/>
-        </w:rPr>
-        <w:t xml:space="preserve"> email, then go back to the installation and login.</w:t>
+        <w:t>d. Verify in your email, then go back to the installation and login.</w:t>
       </w:r>
     </w:p>
     <w:p>
@@ -2791,6 +2773,7 @@
   <w:style w:type="character" w:default="1" w:styleId="DefaultParagraphFont">
     <w:name w:val="Default Paragraph Font"/>
     <w:uiPriority w:val="1"/>
+    <w:semiHidden/>
     <w:unhideWhenUsed/>
   </w:style>
   <w:style w:type="table" w:default="1" w:styleId="TableNormal">

</xml_diff>

<commit_message>
Updated the README, macOS executable, zip file, and created a DMG file for instalation and security..
</commit_message>
<xml_diff>
--- a/README.docx
+++ b/README.docx
@@ -204,13 +204,7 @@
         <w:rPr>
           <w:rFonts w:ascii="Helvetica" w:hAnsi="Helvetica" w:cs="Helvetica"/>
         </w:rPr>
-        <w:t>.</w:t>
-      </w:r>
-      <w:r>
-        <w:rPr>
-          <w:rFonts w:ascii="Helvetica" w:hAnsi="Helvetica" w:cs="Helvetica"/>
-        </w:rPr>
-        <w:t>app</w:t>
+        <w:t>.app</w:t>
       </w:r>
       <w:r>
         <w:rPr>
@@ -1653,61 +1647,14 @@
       </w:pPr>
       <w:r>
         <w:rPr>
-          <w:rFonts w:ascii="Arial" w:hAnsi="Arial" w:cs="Arial"/>
-          <w:i/>
-          <w:iCs/>
-          <w:color w:val="000000"/>
-          <w:sz w:val="22"/>
-          <w:szCs w:val="22"/>
-          <w:bdr w:val="none" w:sz="0" w:space="0" w:color="auto" w:frame="1"/>
-          <w:shd w:val="clear" w:color="auto" w:fill="FFFF00"/>
+          <w:noProof/>
         </w:rPr>
         <w:lastRenderedPageBreak/>
-        <w:fldChar w:fldCharType="begin"/>
-      </w:r>
-      <w:r>
-        <w:rPr>
-          <w:rFonts w:ascii="Arial" w:hAnsi="Arial" w:cs="Arial"/>
-          <w:i/>
-          <w:iCs/>
-          <w:color w:val="000000"/>
-          <w:sz w:val="22"/>
-          <w:szCs w:val="22"/>
-          <w:bdr w:val="none" w:sz="0" w:space="0" w:color="auto" w:frame="1"/>
-          <w:shd w:val="clear" w:color="auto" w:fill="FFFF00"/>
-        </w:rPr>
-        <w:instrText xml:space="preserve"> INCLUDEPICTURE "https://lh6.googleusercontent.com/s5iVKyziQiNkuc5sXhX2j28E9VZbou7Hnv9225gZZB2D3ER6-hG3nfUZ13sJS_D3iM1A3gILfu_ydTNE3Du513XfObneoR7V7mITZGHRuzGWNMf_wKbGuARyaRB4xg" \* MERGEFORMATINET </w:instrText>
-      </w:r>
-      <w:r>
-        <w:rPr>
-          <w:rFonts w:ascii="Arial" w:hAnsi="Arial" w:cs="Arial"/>
-          <w:i/>
-          <w:iCs/>
-          <w:color w:val="000000"/>
-          <w:sz w:val="22"/>
-          <w:szCs w:val="22"/>
-          <w:bdr w:val="none" w:sz="0" w:space="0" w:color="auto" w:frame="1"/>
-          <w:shd w:val="clear" w:color="auto" w:fill="FFFF00"/>
-        </w:rPr>
-        <w:fldChar w:fldCharType="separate"/>
-      </w:r>
-      <w:r>
-        <w:rPr>
-          <w:rFonts w:ascii="Arial" w:hAnsi="Arial" w:cs="Arial"/>
-          <w:i/>
-          <w:iCs/>
-          <w:noProof/>
-          <w:color w:val="000000"/>
-          <w:sz w:val="22"/>
-          <w:szCs w:val="22"/>
-          <w:bdr w:val="none" w:sz="0" w:space="0" w:color="auto" w:frame="1"/>
-          <w:shd w:val="clear" w:color="auto" w:fill="FFFF00"/>
-        </w:rPr>
         <w:drawing>
-          <wp:inline distT="0" distB="0" distL="0" distR="0" wp14:anchorId="2C618FF9" wp14:editId="4B0FC53C">
-            <wp:extent cx="2619239" cy="2571948"/>
-            <wp:effectExtent l="0" t="0" r="0" b="0"/>
-            <wp:docPr id="13" name="Picture 13" descr="A screenshot of a computer&#10;&#10;Description automatically generated"/>
+          <wp:inline distT="0" distB="0" distL="0" distR="0" wp14:anchorId="51596835" wp14:editId="366EA522">
+            <wp:extent cx="5943600" cy="5175885"/>
+            <wp:effectExtent l="0" t="0" r="0" b="5715"/>
+            <wp:docPr id="5" name="Picture 5" descr="A screenshot of a video game&#10;&#10;Description automatically generated"/>
             <wp:cNvGraphicFramePr>
               <a:graphicFrameLocks xmlns:a="http://schemas.openxmlformats.org/drawingml/2006/main" noChangeAspect="1"/>
             </wp:cNvGraphicFramePr>
@@ -1715,10 +1662,8 @@
               <a:graphicData uri="http://schemas.openxmlformats.org/drawingml/2006/picture">
                 <pic:pic xmlns:pic="http://schemas.openxmlformats.org/drawingml/2006/picture">
                   <pic:nvPicPr>
-                    <pic:cNvPr id="0" name="Picture 1"/>
-                    <pic:cNvPicPr>
-                      <a:picLocks noChangeAspect="1" noChangeArrowheads="1"/>
-                    </pic:cNvPicPr>
+                    <pic:cNvPr id="5" name="Screen Shot 2020-05-22 at 3.17.59 PM.png"/>
+                    <pic:cNvPicPr/>
                   </pic:nvPicPr>
                   <pic:blipFill>
                     <a:blip r:embed="rId16" cstate="print">
@@ -1728,23 +1673,18 @@
                         </a:ext>
                       </a:extLst>
                     </a:blip>
-                    <a:srcRect/>
                     <a:stretch>
                       <a:fillRect/>
                     </a:stretch>
                   </pic:blipFill>
-                  <pic:spPr bwMode="auto">
+                  <pic:spPr>
                     <a:xfrm>
                       <a:off x="0" y="0"/>
-                      <a:ext cx="2633708" cy="2586156"/>
+                      <a:ext cx="5943600" cy="5175885"/>
                     </a:xfrm>
                     <a:prstGeom prst="rect">
                       <a:avLst/>
                     </a:prstGeom>
-                    <a:noFill/>
-                    <a:ln>
-                      <a:noFill/>
-                    </a:ln>
                   </pic:spPr>
                 </pic:pic>
               </a:graphicData>
@@ -1752,19 +1692,6 @@
           </wp:inline>
         </w:drawing>
       </w:r>
-      <w:r>
-        <w:rPr>
-          <w:rFonts w:ascii="Arial" w:hAnsi="Arial" w:cs="Arial"/>
-          <w:i/>
-          <w:iCs/>
-          <w:color w:val="000000"/>
-          <w:sz w:val="22"/>
-          <w:szCs w:val="22"/>
-          <w:bdr w:val="none" w:sz="0" w:space="0" w:color="auto" w:frame="1"/>
-          <w:shd w:val="clear" w:color="auto" w:fill="FFFF00"/>
-        </w:rPr>
-        <w:fldChar w:fldCharType="end"/>
-      </w:r>
     </w:p>
     <w:p/>
     <w:p>
@@ -1820,13 +1747,266 @@
         </w:numPr>
       </w:pPr>
       <w:r>
-        <w:t xml:space="preserve">Currently, the Play button </w:t>
-      </w:r>
-      <w:r>
-        <w:t>Green Robot box starts</w:t>
-      </w:r>
-      <w:r>
-        <w:t xml:space="preserve"> the simulation</w:t>
+        <w:t>Running the simulation:</w:t>
+      </w:r>
+    </w:p>
+    <w:p>
+      <w:pPr>
+        <w:pStyle w:val="ListParagraph"/>
+        <w:numPr>
+          <w:ilvl w:val="1"/>
+          <w:numId w:val="3"/>
+        </w:numPr>
+      </w:pPr>
+      <w:r>
+        <w:t>Drag a line anywhere on the canvas.</w:t>
+      </w:r>
+    </w:p>
+    <w:p>
+      <w:pPr>
+        <w:pStyle w:val="ListParagraph"/>
+        <w:numPr>
+          <w:ilvl w:val="2"/>
+          <w:numId w:val="3"/>
+        </w:numPr>
+      </w:pPr>
+      <w:r>
+        <w:t xml:space="preserve">Line </w:t>
+      </w:r>
+      <w:r>
+        <w:t xml:space="preserve">can be dragged to the white canvas. </w:t>
+      </w:r>
+      <w:r>
+        <w:t>Lines c</w:t>
+      </w:r>
+      <w:r>
+        <w:t>orrespond to the direction where line faces.</w:t>
+      </w:r>
+      <w:r>
+        <w:t xml:space="preserve"> The movement of the robot will be in the direction the arrow points to.</w:t>
+      </w:r>
+    </w:p>
+    <w:p>
+      <w:pPr>
+        <w:pStyle w:val="ListParagraph"/>
+        <w:numPr>
+          <w:ilvl w:val="1"/>
+          <w:numId w:val="3"/>
+        </w:numPr>
+      </w:pPr>
+      <w:r>
+        <w:t>Drag a robot to be placed on top of the line</w:t>
+      </w:r>
+    </w:p>
+    <w:p>
+      <w:pPr>
+        <w:pStyle w:val="ListParagraph"/>
+        <w:numPr>
+          <w:ilvl w:val="2"/>
+          <w:numId w:val="3"/>
+        </w:numPr>
+      </w:pPr>
+      <w:r>
+        <w:t>A speed prompt will be asked for the user to input.</w:t>
+      </w:r>
+    </w:p>
+    <w:p>
+      <w:pPr>
+        <w:pStyle w:val="ListParagraph"/>
+        <w:numPr>
+          <w:ilvl w:val="3"/>
+          <w:numId w:val="3"/>
+        </w:numPr>
+      </w:pPr>
+      <w:r>
+        <w:t>(</w:t>
+      </w:r>
+      <w:r>
+        <w:t>Range: 1 – 15)</w:t>
+      </w:r>
+    </w:p>
+    <w:p>
+      <w:pPr>
+        <w:pStyle w:val="ListParagraph"/>
+        <w:numPr>
+          <w:ilvl w:val="2"/>
+          <w:numId w:val="3"/>
+        </w:numPr>
+      </w:pPr>
+      <w:r>
+        <w:t xml:space="preserve">Set the speed (cannot be changed after the robot is set on the line.) </w:t>
+      </w:r>
+    </w:p>
+    <w:p>
+      <w:pPr>
+        <w:pStyle w:val="ListParagraph"/>
+        <w:numPr>
+          <w:ilvl w:val="3"/>
+          <w:numId w:val="3"/>
+        </w:numPr>
+      </w:pPr>
+      <w:r>
+        <w:t>Type the integer or use the arrow keys.</w:t>
+      </w:r>
+    </w:p>
+    <w:p>
+      <w:pPr>
+        <w:pStyle w:val="ListParagraph"/>
+        <w:numPr>
+          <w:ilvl w:val="2"/>
+          <w:numId w:val="3"/>
+        </w:numPr>
+      </w:pPr>
+      <w:r>
+        <w:t>Place any additional robot or lines. If not, move to the next step.</w:t>
+      </w:r>
+    </w:p>
+    <w:p>
+      <w:pPr>
+        <w:pStyle w:val="ListParagraph"/>
+        <w:numPr>
+          <w:ilvl w:val="1"/>
+          <w:numId w:val="3"/>
+        </w:numPr>
+      </w:pPr>
+      <w:r>
+        <w:t xml:space="preserve">Press the </w:t>
+      </w:r>
+      <w:r>
+        <w:t>“</w:t>
+      </w:r>
+      <w:r>
+        <w:rPr>
+          <w:b/>
+          <w:bCs/>
+        </w:rPr>
+        <w:t>Run</w:t>
+      </w:r>
+      <w:r>
+        <w:t>” Button to start the simulation.</w:t>
+      </w:r>
+    </w:p>
+    <w:p>
+      <w:pPr>
+        <w:pStyle w:val="ListParagraph"/>
+        <w:numPr>
+          <w:ilvl w:val="2"/>
+          <w:numId w:val="3"/>
+        </w:numPr>
+      </w:pPr>
+      <w:r>
+        <w:t>Once the “</w:t>
+      </w:r>
+      <w:r>
+        <w:rPr>
+          <w:b/>
+          <w:bCs/>
+        </w:rPr>
+        <w:t>Run</w:t>
+      </w:r>
+      <w:r>
+        <w:t>” is pressed no edits can be made until the “Pause” button is pressed.</w:t>
+      </w:r>
+    </w:p>
+    <w:p>
+      <w:pPr>
+        <w:pStyle w:val="ListParagraph"/>
+        <w:numPr>
+          <w:ilvl w:val="1"/>
+          <w:numId w:val="3"/>
+        </w:numPr>
+      </w:pPr>
+      <w:r>
+        <w:t xml:space="preserve">The robot will move from </w:t>
+      </w:r>
+      <w:r>
+        <w:t>the starting position of the line to end position</w:t>
+      </w:r>
+    </w:p>
+    <w:p>
+      <w:pPr>
+        <w:pStyle w:val="ListParagraph"/>
+        <w:numPr>
+          <w:ilvl w:val="2"/>
+          <w:numId w:val="3"/>
+        </w:numPr>
+      </w:pPr>
+      <w:r>
+        <w:lastRenderedPageBreak/>
+        <w:t xml:space="preserve">The robot will loop infinitely on that line. </w:t>
+      </w:r>
+    </w:p>
+    <w:p>
+      <w:pPr>
+        <w:pStyle w:val="ListParagraph"/>
+        <w:numPr>
+          <w:ilvl w:val="1"/>
+          <w:numId w:val="3"/>
+        </w:numPr>
+      </w:pPr>
+      <w:r>
+        <w:t>Press the “</w:t>
+      </w:r>
+      <w:r>
+        <w:rPr>
+          <w:b/>
+          <w:bCs/>
+        </w:rPr>
+        <w:t>Pause</w:t>
+      </w:r>
+      <w:r>
+        <w:t xml:space="preserve">” button to temporarily pause the simulation, to place more lines or robots. </w:t>
+      </w:r>
+    </w:p>
+    <w:p>
+      <w:pPr>
+        <w:pStyle w:val="ListParagraph"/>
+        <w:numPr>
+          <w:ilvl w:val="1"/>
+          <w:numId w:val="3"/>
+        </w:numPr>
+      </w:pPr>
+      <w:r>
+        <w:t xml:space="preserve">Use the </w:t>
+      </w:r>
+      <w:r>
+        <w:rPr>
+          <w:b/>
+          <w:bCs/>
+        </w:rPr>
+        <w:t>slider</w:t>
+      </w:r>
+      <w:r>
+        <w:t xml:space="preserve"> to adjust the speed of the whole simulation.</w:t>
+      </w:r>
+    </w:p>
+    <w:p>
+      <w:pPr>
+        <w:pStyle w:val="ListParagraph"/>
+        <w:numPr>
+          <w:ilvl w:val="1"/>
+          <w:numId w:val="3"/>
+        </w:numPr>
+      </w:pPr>
+      <w:r>
+        <w:t>To reset the canvas, press the “</w:t>
+      </w:r>
+      <w:r>
+        <w:rPr>
+          <w:b/>
+          <w:bCs/>
+        </w:rPr>
+        <w:t>C</w:t>
+      </w:r>
+      <w:r>
+        <w:rPr>
+          <w:b/>
+          <w:bCs/>
+        </w:rPr>
+        <w:t>lear</w:t>
+      </w:r>
+      <w:r>
+        <w:t>” button.</w:t>
       </w:r>
     </w:p>
     <w:p>
@@ -1838,127 +2018,6 @@
         </w:numPr>
       </w:pPr>
       <w:r>
-        <w:t xml:space="preserve">The </w:t>
-      </w:r>
-      <w:r>
-        <w:t>clear button clears the canvas</w:t>
-      </w:r>
-    </w:p>
-    <w:p>
-      <w:pPr>
-        <w:pStyle w:val="ListParagraph"/>
-        <w:numPr>
-          <w:ilvl w:val="0"/>
-          <w:numId w:val="3"/>
-        </w:numPr>
-      </w:pPr>
-      <w:r>
-        <w:t>Arrows place lines on the canvas. They can be dragged to the white canvas. Corresponds to the direction where line faces.</w:t>
-      </w:r>
-    </w:p>
-    <w:p>
-      <w:pPr>
-        <w:pStyle w:val="ListParagraph"/>
-        <w:numPr>
-          <w:ilvl w:val="0"/>
-          <w:numId w:val="3"/>
-        </w:numPr>
-      </w:pPr>
-      <w:r>
-        <w:t>Running the simulation:</w:t>
-      </w:r>
-    </w:p>
-    <w:p>
-      <w:pPr>
-        <w:pStyle w:val="ListParagraph"/>
-        <w:numPr>
-          <w:ilvl w:val="1"/>
-          <w:numId w:val="3"/>
-        </w:numPr>
-      </w:pPr>
-      <w:r>
-        <w:t>Drag a line anywhere on the canvas.</w:t>
-      </w:r>
-    </w:p>
-    <w:p>
-      <w:pPr>
-        <w:pStyle w:val="ListParagraph"/>
-        <w:numPr>
-          <w:ilvl w:val="1"/>
-          <w:numId w:val="3"/>
-        </w:numPr>
-      </w:pPr>
-      <w:r>
-        <w:t>Set the speed of the robot by dragging the dialer to the right or left.</w:t>
-      </w:r>
-    </w:p>
-    <w:p>
-      <w:pPr>
-        <w:pStyle w:val="ListParagraph"/>
-        <w:numPr>
-          <w:ilvl w:val="1"/>
-          <w:numId w:val="3"/>
-        </w:numPr>
-      </w:pPr>
-      <w:r>
-        <w:t>Press the “Green Robot box” for the robot to appear.</w:t>
-      </w:r>
-    </w:p>
-    <w:p>
-      <w:pPr>
-        <w:pStyle w:val="ListParagraph"/>
-        <w:numPr>
-          <w:ilvl w:val="1"/>
-          <w:numId w:val="3"/>
-        </w:numPr>
-      </w:pPr>
-      <w:r>
-        <w:t>The robot will move from one side of the canvas to another.</w:t>
-      </w:r>
-    </w:p>
-    <w:p>
-      <w:pPr>
-        <w:pStyle w:val="ListParagraph"/>
-        <w:numPr>
-          <w:ilvl w:val="1"/>
-          <w:numId w:val="3"/>
-        </w:numPr>
-      </w:pPr>
-      <w:r>
-        <w:t>The robot will turn red if it’s about to collide with something.</w:t>
-      </w:r>
-    </w:p>
-    <w:p>
-      <w:pPr>
-        <w:pStyle w:val="ListParagraph"/>
-        <w:numPr>
-          <w:ilvl w:val="1"/>
-          <w:numId w:val="3"/>
-        </w:numPr>
-      </w:pPr>
-      <w:r>
-        <w:t xml:space="preserve">The robot will turn 180 degrees if it hits another </w:t>
-      </w:r>
-      <w:proofErr w:type="spellStart"/>
-      <w:proofErr w:type="gramStart"/>
-      <w:r>
-        <w:t>robot,the</w:t>
-      </w:r>
-      <w:proofErr w:type="spellEnd"/>
-      <w:proofErr w:type="gramEnd"/>
-      <w:r>
-        <w:t xml:space="preserve"> canvas or the line.</w:t>
-      </w:r>
-    </w:p>
-    <w:p>
-      <w:pPr>
-        <w:pStyle w:val="ListParagraph"/>
-        <w:numPr>
-          <w:ilvl w:val="0"/>
-          <w:numId w:val="3"/>
-        </w:numPr>
-      </w:pPr>
-      <w:r>
         <w:t>Press the “exit button” to exit the program.</w:t>
       </w:r>
     </w:p>
@@ -1988,43 +2047,7 @@
         </w:numPr>
       </w:pPr>
       <w:r>
-        <w:t>Robot doesn’t stay on the line.</w:t>
-      </w:r>
-    </w:p>
-    <w:p>
-      <w:pPr>
-        <w:pStyle w:val="ListParagraph"/>
-        <w:numPr>
-          <w:ilvl w:val="0"/>
-          <w:numId w:val="4"/>
-        </w:numPr>
-      </w:pPr>
-      <w:r>
-        <w:t>Robot rotates instead of slowing down.</w:t>
-      </w:r>
-    </w:p>
-    <w:p>
-      <w:pPr>
-        <w:pStyle w:val="ListParagraph"/>
-        <w:numPr>
-          <w:ilvl w:val="0"/>
-          <w:numId w:val="4"/>
-        </w:numPr>
-      </w:pPr>
-      <w:r>
-        <w:t>Pause and Reset Button doesn’t work.</w:t>
-      </w:r>
-    </w:p>
-    <w:p>
-      <w:pPr>
-        <w:pStyle w:val="ListParagraph"/>
-        <w:numPr>
-          <w:ilvl w:val="0"/>
-          <w:numId w:val="4"/>
-        </w:numPr>
-      </w:pPr>
-      <w:r>
-        <w:t xml:space="preserve">UI for speed on macOS is a bit off. </w:t>
+        <w:t xml:space="preserve">Intersections are not turned on in this release, due to the program not function as expected. </w:t>
       </w:r>
     </w:p>
     <w:p>
@@ -2073,7 +2096,7 @@
         <w:ind w:left="1440" w:hanging="360"/>
       </w:pPr>
     </w:lvl>
-    <w:lvl w:ilvl="2" w:tplc="0409001B" w:tentative="1">
+    <w:lvl w:ilvl="2" w:tplc="0409001B">
       <w:start w:val="1"/>
       <w:numFmt w:val="lowerRoman"/>
       <w:lvlText w:val="%3."/>
@@ -2082,7 +2105,7 @@
         <w:ind w:left="2160" w:hanging="180"/>
       </w:pPr>
     </w:lvl>
-    <w:lvl w:ilvl="3" w:tplc="0409000F" w:tentative="1">
+    <w:lvl w:ilvl="3" w:tplc="0409000F">
       <w:start w:val="1"/>
       <w:numFmt w:val="decimal"/>
       <w:lvlText w:val="%4."/>
@@ -2242,7 +2265,7 @@
         <w:rFonts w:ascii="Helvetica" w:hAnsi="Helvetica" w:cs="Helvetica" w:hint="default"/>
       </w:rPr>
     </w:lvl>
-    <w:lvl w:ilvl="1" w:tplc="04090019" w:tentative="1">
+    <w:lvl w:ilvl="1" w:tplc="04090019">
       <w:start w:val="1"/>
       <w:numFmt w:val="lowerLetter"/>
       <w:lvlText w:val="%2."/>

</xml_diff>

<commit_message>
Edges, updated dmg, updated README for pdf and Doc and macOS executable
</commit_message>
<xml_diff>
--- a/README.docx
+++ b/README.docx
@@ -128,6 +128,26 @@
           <w:rFonts w:ascii="Helvetica" w:hAnsi="Helvetica" w:cs="Helvetica"/>
         </w:rPr>
       </w:pPr>
+      <w:r>
+        <w:rPr>
+          <w:rFonts w:ascii="Helvetica" w:hAnsi="Helvetica" w:cs="Helvetica"/>
+        </w:rPr>
+        <w:t xml:space="preserve">Navigate to the macOS folder and open the </w:t>
+      </w:r>
+      <w:proofErr w:type="spellStart"/>
+      <w:r>
+        <w:rPr>
+          <w:rFonts w:ascii="Helvetica" w:hAnsi="Helvetica" w:cs="Helvetica"/>
+        </w:rPr>
+        <w:t>line_robots.dmg</w:t>
+      </w:r>
+      <w:proofErr w:type="spellEnd"/>
+      <w:r>
+        <w:rPr>
+          <w:rFonts w:ascii="Helvetica" w:hAnsi="Helvetica" w:cs="Helvetica"/>
+        </w:rPr>
+        <w:t xml:space="preserve"> OR </w:t>
+      </w:r>
       <w:r>
         <w:rPr>
           <w:rFonts w:ascii="Helvetica" w:hAnsi="Helvetica" w:cs="Helvetica"/>
@@ -1771,19 +1791,7 @@
         </w:numPr>
       </w:pPr>
       <w:r>
-        <w:t xml:space="preserve">Line </w:t>
-      </w:r>
-      <w:r>
-        <w:t xml:space="preserve">can be dragged to the white canvas. </w:t>
-      </w:r>
-      <w:r>
-        <w:t>Lines c</w:t>
-      </w:r>
-      <w:r>
-        <w:t>orrespond to the direction where line faces.</w:t>
-      </w:r>
-      <w:r>
-        <w:t xml:space="preserve"> The movement of the robot will be in the direction the arrow points to.</w:t>
+        <w:t>Line can be dragged to the white canvas. Lines correspond to the direction where line faces. The movement of the robot will be in the direction the arrow points to.</w:t>
       </w:r>
     </w:p>
     <w:p>
@@ -2053,11 +2061,50 @@
     <w:p>
       <w:pPr>
         <w:pStyle w:val="ListParagraph"/>
+        <w:numPr>
+          <w:ilvl w:val="0"/>
+          <w:numId w:val="4"/>
+        </w:numPr>
+      </w:pPr>
+      <w:r>
+        <w:t>When pressing the “</w:t>
+      </w:r>
+      <w:r>
         <w:rPr>
           <w:b/>
           <w:bCs/>
         </w:rPr>
-      </w:pPr>
+        <w:t>Clear</w:t>
+      </w:r>
+      <w:r>
+        <w:t xml:space="preserve">” button, you </w:t>
+      </w:r>
+      <w:r>
+        <w:t>can’t</w:t>
+      </w:r>
+      <w:r>
+        <w:t xml:space="preserve"> add robots. A work around is to press “</w:t>
+      </w:r>
+      <w:r>
+        <w:rPr>
+          <w:b/>
+          <w:bCs/>
+        </w:rPr>
+        <w:t>Run</w:t>
+      </w:r>
+      <w:r>
+        <w:t>” and “</w:t>
+      </w:r>
+      <w:r>
+        <w:rPr>
+          <w:b/>
+          <w:bCs/>
+        </w:rPr>
+        <w:t>Pause</w:t>
+      </w:r>
+      <w:r>
+        <w:t>” Buttons twice.</w:t>
+      </w:r>
     </w:p>
     <w:sectPr>
       <w:pgSz w:w="12240" w:h="15840"/>

</xml_diff>

<commit_message>
updated README to reflect macOS catalina Security
</commit_message>
<xml_diff>
--- a/README.docx
+++ b/README.docx
@@ -212,13 +212,26 @@
         <w:rPr>
           <w:rFonts w:ascii="Helvetica" w:hAnsi="Helvetica" w:cs="Helvetica"/>
         </w:rPr>
+        <w:t xml:space="preserve">**Right </w:t>
+      </w:r>
+      <w:r>
+        <w:rPr>
+          <w:rFonts w:ascii="Helvetica" w:hAnsi="Helvetica" w:cs="Helvetica"/>
+        </w:rPr>
         <w:t>C</w:t>
       </w:r>
       <w:r>
         <w:rPr>
           <w:rFonts w:ascii="Helvetica" w:hAnsi="Helvetica" w:cs="Helvetica"/>
         </w:rPr>
-        <w:t>lick on line_robots</w:t>
+        <w:t xml:space="preserve">lick on </w:t>
+      </w:r>
+      <w:proofErr w:type="spellStart"/>
+      <w:r>
+        <w:rPr>
+          <w:rFonts w:ascii="Helvetica" w:hAnsi="Helvetica" w:cs="Helvetica"/>
+        </w:rPr>
+        <w:t>line_robots</w:t>
       </w:r>
       <w:r>
         <w:rPr>
@@ -226,6 +239,7 @@
         </w:rPr>
         <w:t>.app</w:t>
       </w:r>
+      <w:proofErr w:type="spellEnd"/>
       <w:r>
         <w:rPr>
           <w:rFonts w:ascii="Helvetica" w:hAnsi="Helvetica" w:cs="Helvetica"/>
@@ -253,15 +267,119 @@
     </w:p>
     <w:p>
       <w:pPr>
-        <w:rPr>
-          <w:rFonts w:ascii="Helvetica" w:hAnsi="Helvetica" w:cs="Helvetica"/>
-          <w:b/>
-          <w:bCs/>
-          <w:i/>
-          <w:iCs/>
-          <w:u w:val="single"/>
-        </w:rPr>
-      </w:pPr>
+        <w:pStyle w:val="ListParagraph"/>
+        <w:numPr>
+          <w:ilvl w:val="0"/>
+          <w:numId w:val="2"/>
+        </w:numPr>
+        <w:rPr>
+          <w:rFonts w:ascii="Helvetica" w:hAnsi="Helvetica" w:cs="Helvetica"/>
+        </w:rPr>
+      </w:pPr>
+      <w:r>
+        <w:rPr>
+          <w:rFonts w:ascii="Helvetica" w:hAnsi="Helvetica" w:cs="Helvetica"/>
+        </w:rPr>
+        <w:t xml:space="preserve">Select </w:t>
+      </w:r>
+      <w:r>
+        <w:rPr>
+          <w:rFonts w:ascii="Helvetica" w:hAnsi="Helvetica" w:cs="Helvetica"/>
+        </w:rPr>
+        <w:t>“</w:t>
+      </w:r>
+      <w:r>
+        <w:rPr>
+          <w:rFonts w:ascii="Helvetica" w:hAnsi="Helvetica" w:cs="Helvetica"/>
+        </w:rPr>
+        <w:t>Cancel</w:t>
+      </w:r>
+      <w:r>
+        <w:rPr>
+          <w:rFonts w:ascii="Helvetica" w:hAnsi="Helvetica" w:cs="Helvetica"/>
+        </w:rPr>
+        <w:t>”</w:t>
+      </w:r>
+    </w:p>
+    <w:p>
+      <w:pPr>
+        <w:pStyle w:val="ListParagraph"/>
+        <w:numPr>
+          <w:ilvl w:val="0"/>
+          <w:numId w:val="2"/>
+        </w:numPr>
+        <w:rPr>
+          <w:rFonts w:ascii="Helvetica" w:hAnsi="Helvetica" w:cs="Helvetica"/>
+        </w:rPr>
+      </w:pPr>
+      <w:r>
+        <w:rPr>
+          <w:rFonts w:ascii="Helvetica" w:hAnsi="Helvetica" w:cs="Helvetica"/>
+        </w:rPr>
+        <w:t>**Right C</w:t>
+      </w:r>
+      <w:r>
+        <w:rPr>
+          <w:rFonts w:ascii="Helvetica" w:hAnsi="Helvetica" w:cs="Helvetica"/>
+        </w:rPr>
+        <w:t xml:space="preserve">lick on </w:t>
+      </w:r>
+      <w:proofErr w:type="spellStart"/>
+      <w:r>
+        <w:rPr>
+          <w:rFonts w:ascii="Helvetica" w:hAnsi="Helvetica" w:cs="Helvetica"/>
+        </w:rPr>
+        <w:t>line_robots</w:t>
+      </w:r>
+      <w:r>
+        <w:rPr>
+          <w:rFonts w:ascii="Helvetica" w:hAnsi="Helvetica" w:cs="Helvetica"/>
+        </w:rPr>
+        <w:t>.app</w:t>
+      </w:r>
+      <w:proofErr w:type="spellEnd"/>
+      <w:r>
+        <w:rPr>
+          <w:rFonts w:ascii="Helvetica" w:hAnsi="Helvetica" w:cs="Helvetica"/>
+        </w:rPr>
+        <w:t xml:space="preserve"> file.</w:t>
+      </w:r>
+    </w:p>
+    <w:p>
+      <w:pPr>
+        <w:pStyle w:val="ListParagraph"/>
+        <w:numPr>
+          <w:ilvl w:val="0"/>
+          <w:numId w:val="2"/>
+        </w:numPr>
+        <w:rPr>
+          <w:rFonts w:ascii="Helvetica" w:hAnsi="Helvetica" w:cs="Helvetica"/>
+        </w:rPr>
+      </w:pPr>
+      <w:r>
+        <w:rPr>
+          <w:rFonts w:ascii="Helvetica" w:hAnsi="Helvetica" w:cs="Helvetica"/>
+        </w:rPr>
+        <w:t xml:space="preserve">Click </w:t>
+      </w:r>
+      <w:r>
+        <w:rPr>
+          <w:rFonts w:ascii="Helvetica" w:hAnsi="Helvetica" w:cs="Helvetica"/>
+        </w:rPr>
+        <w:t>“</w:t>
+      </w:r>
+      <w:r>
+        <w:rPr>
+          <w:rFonts w:ascii="Helvetica" w:hAnsi="Helvetica" w:cs="Helvetica"/>
+        </w:rPr>
+        <w:t>Open</w:t>
+      </w:r>
+      <w:r>
+        <w:rPr>
+          <w:rFonts w:ascii="Helvetica" w:hAnsi="Helvetica" w:cs="Helvetica"/>
+        </w:rPr>
+        <w:t>”</w:t>
+      </w:r>
     </w:p>
     <w:p>
       <w:pPr>
@@ -724,6 +842,7 @@
         <w:rPr>
           <w:rFonts w:ascii="Helvetica" w:hAnsi="Helvetica" w:cs="Helvetica"/>
         </w:rPr>
+        <w:lastRenderedPageBreak/>
         <w:t>4. Installation</w:t>
       </w:r>
     </w:p>
@@ -764,7 +883,6 @@
         <w:rPr>
           <w:rFonts w:ascii="Helvetica" w:hAnsi="Helvetica" w:cs="Helvetica"/>
         </w:rPr>
-        <w:lastRenderedPageBreak/>
         <w:t>a. Download qt-unified-mac-x64-3.2.2-online.dmg</w:t>
       </w:r>
       <w:r>
@@ -1287,6 +1405,7 @@
         <w:rPr>
           <w:rFonts w:ascii="Helvetica" w:hAnsi="Helvetica" w:cs="Helvetica"/>
         </w:rPr>
+        <w:lastRenderedPageBreak/>
         <w:t>C. “Download Zip” the extract the zip to any directory which would be easily accessible</w:t>
       </w:r>
       <w:r>
@@ -1310,7 +1429,6 @@
         <w:rPr>
           <w:noProof/>
         </w:rPr>
-        <w:lastRenderedPageBreak/>
         <w:drawing>
           <wp:inline distT="0" distB="0" distL="0" distR="0" wp14:anchorId="25CE06EF" wp14:editId="1A02C62A">
             <wp:extent cx="4889500" cy="1806399"/>

</xml_diff>

<commit_message>
updated to the match the newest additions from master
Working on changing the OR operator to fix the issues with intersections, or replace the if statement alltogether. (Maybe implement as struct to improve the ifficiency of the code.)
</commit_message>
<xml_diff>
--- a/README.docx
+++ b/README.docx
@@ -132,6 +132,26 @@
         <w:rPr>
           <w:rFonts w:ascii="Helvetica" w:hAnsi="Helvetica" w:cs="Helvetica"/>
         </w:rPr>
+        <w:t xml:space="preserve">Navigate to the macOS folder and open the </w:t>
+      </w:r>
+      <w:proofErr w:type="spellStart"/>
+      <w:r>
+        <w:rPr>
+          <w:rFonts w:ascii="Helvetica" w:hAnsi="Helvetica" w:cs="Helvetica"/>
+        </w:rPr>
+        <w:t>line_robots.dmg</w:t>
+      </w:r>
+      <w:proofErr w:type="spellEnd"/>
+      <w:r>
+        <w:rPr>
+          <w:rFonts w:ascii="Helvetica" w:hAnsi="Helvetica" w:cs="Helvetica"/>
+        </w:rPr>
+        <w:t xml:space="preserve"> OR </w:t>
+      </w:r>
+      <w:r>
+        <w:rPr>
+          <w:rFonts w:ascii="Helvetica" w:hAnsi="Helvetica" w:cs="Helvetica"/>
+        </w:rPr>
         <w:t>Extract</w:t>
       </w:r>
       <w:r>
@@ -192,13 +212,26 @@
         <w:rPr>
           <w:rFonts w:ascii="Helvetica" w:hAnsi="Helvetica" w:cs="Helvetica"/>
         </w:rPr>
+        <w:t xml:space="preserve">**Right </w:t>
+      </w:r>
+      <w:r>
+        <w:rPr>
+          <w:rFonts w:ascii="Helvetica" w:hAnsi="Helvetica" w:cs="Helvetica"/>
+        </w:rPr>
         <w:t>C</w:t>
       </w:r>
       <w:r>
         <w:rPr>
           <w:rFonts w:ascii="Helvetica" w:hAnsi="Helvetica" w:cs="Helvetica"/>
         </w:rPr>
-        <w:t>lick on line_robots</w:t>
+        <w:t xml:space="preserve">lick on </w:t>
+      </w:r>
+      <w:proofErr w:type="spellStart"/>
+      <w:r>
+        <w:rPr>
+          <w:rFonts w:ascii="Helvetica" w:hAnsi="Helvetica" w:cs="Helvetica"/>
+        </w:rPr>
+        <w:t>line_robots</w:t>
       </w:r>
       <w:r>
         <w:rPr>
@@ -206,6 +239,7 @@
         </w:rPr>
         <w:t>.app</w:t>
       </w:r>
+      <w:proofErr w:type="spellEnd"/>
       <w:r>
         <w:rPr>
           <w:rFonts w:ascii="Helvetica" w:hAnsi="Helvetica" w:cs="Helvetica"/>
@@ -233,15 +267,119 @@
     </w:p>
     <w:p>
       <w:pPr>
-        <w:rPr>
-          <w:rFonts w:ascii="Helvetica" w:hAnsi="Helvetica" w:cs="Helvetica"/>
-          <w:b/>
-          <w:bCs/>
-          <w:i/>
-          <w:iCs/>
-          <w:u w:val="single"/>
-        </w:rPr>
-      </w:pPr>
+        <w:pStyle w:val="ListParagraph"/>
+        <w:numPr>
+          <w:ilvl w:val="0"/>
+          <w:numId w:val="2"/>
+        </w:numPr>
+        <w:rPr>
+          <w:rFonts w:ascii="Helvetica" w:hAnsi="Helvetica" w:cs="Helvetica"/>
+        </w:rPr>
+      </w:pPr>
+      <w:r>
+        <w:rPr>
+          <w:rFonts w:ascii="Helvetica" w:hAnsi="Helvetica" w:cs="Helvetica"/>
+        </w:rPr>
+        <w:t xml:space="preserve">Select </w:t>
+      </w:r>
+      <w:r>
+        <w:rPr>
+          <w:rFonts w:ascii="Helvetica" w:hAnsi="Helvetica" w:cs="Helvetica"/>
+        </w:rPr>
+        <w:t>“</w:t>
+      </w:r>
+      <w:r>
+        <w:rPr>
+          <w:rFonts w:ascii="Helvetica" w:hAnsi="Helvetica" w:cs="Helvetica"/>
+        </w:rPr>
+        <w:t>Cancel</w:t>
+      </w:r>
+      <w:r>
+        <w:rPr>
+          <w:rFonts w:ascii="Helvetica" w:hAnsi="Helvetica" w:cs="Helvetica"/>
+        </w:rPr>
+        <w:t>”</w:t>
+      </w:r>
+    </w:p>
+    <w:p>
+      <w:pPr>
+        <w:pStyle w:val="ListParagraph"/>
+        <w:numPr>
+          <w:ilvl w:val="0"/>
+          <w:numId w:val="2"/>
+        </w:numPr>
+        <w:rPr>
+          <w:rFonts w:ascii="Helvetica" w:hAnsi="Helvetica" w:cs="Helvetica"/>
+        </w:rPr>
+      </w:pPr>
+      <w:r>
+        <w:rPr>
+          <w:rFonts w:ascii="Helvetica" w:hAnsi="Helvetica" w:cs="Helvetica"/>
+        </w:rPr>
+        <w:t>**Right C</w:t>
+      </w:r>
+      <w:r>
+        <w:rPr>
+          <w:rFonts w:ascii="Helvetica" w:hAnsi="Helvetica" w:cs="Helvetica"/>
+        </w:rPr>
+        <w:t xml:space="preserve">lick on </w:t>
+      </w:r>
+      <w:proofErr w:type="spellStart"/>
+      <w:r>
+        <w:rPr>
+          <w:rFonts w:ascii="Helvetica" w:hAnsi="Helvetica" w:cs="Helvetica"/>
+        </w:rPr>
+        <w:t>line_robots</w:t>
+      </w:r>
+      <w:r>
+        <w:rPr>
+          <w:rFonts w:ascii="Helvetica" w:hAnsi="Helvetica" w:cs="Helvetica"/>
+        </w:rPr>
+        <w:t>.app</w:t>
+      </w:r>
+      <w:proofErr w:type="spellEnd"/>
+      <w:r>
+        <w:rPr>
+          <w:rFonts w:ascii="Helvetica" w:hAnsi="Helvetica" w:cs="Helvetica"/>
+        </w:rPr>
+        <w:t xml:space="preserve"> file.</w:t>
+      </w:r>
+    </w:p>
+    <w:p>
+      <w:pPr>
+        <w:pStyle w:val="ListParagraph"/>
+        <w:numPr>
+          <w:ilvl w:val="0"/>
+          <w:numId w:val="2"/>
+        </w:numPr>
+        <w:rPr>
+          <w:rFonts w:ascii="Helvetica" w:hAnsi="Helvetica" w:cs="Helvetica"/>
+        </w:rPr>
+      </w:pPr>
+      <w:r>
+        <w:rPr>
+          <w:rFonts w:ascii="Helvetica" w:hAnsi="Helvetica" w:cs="Helvetica"/>
+        </w:rPr>
+        <w:t xml:space="preserve">Click </w:t>
+      </w:r>
+      <w:r>
+        <w:rPr>
+          <w:rFonts w:ascii="Helvetica" w:hAnsi="Helvetica" w:cs="Helvetica"/>
+        </w:rPr>
+        <w:t>“</w:t>
+      </w:r>
+      <w:r>
+        <w:rPr>
+          <w:rFonts w:ascii="Helvetica" w:hAnsi="Helvetica" w:cs="Helvetica"/>
+        </w:rPr>
+        <w:t>Open</w:t>
+      </w:r>
+      <w:r>
+        <w:rPr>
+          <w:rFonts w:ascii="Helvetica" w:hAnsi="Helvetica" w:cs="Helvetica"/>
+        </w:rPr>
+        <w:t>”</w:t>
+      </w:r>
     </w:p>
     <w:p>
       <w:pPr>
@@ -704,6 +842,7 @@
         <w:rPr>
           <w:rFonts w:ascii="Helvetica" w:hAnsi="Helvetica" w:cs="Helvetica"/>
         </w:rPr>
+        <w:lastRenderedPageBreak/>
         <w:t>4. Installation</w:t>
       </w:r>
     </w:p>
@@ -744,7 +883,6 @@
         <w:rPr>
           <w:rFonts w:ascii="Helvetica" w:hAnsi="Helvetica" w:cs="Helvetica"/>
         </w:rPr>
-        <w:lastRenderedPageBreak/>
         <w:t>a. Download qt-unified-mac-x64-3.2.2-online.dmg</w:t>
       </w:r>
       <w:r>
@@ -1267,6 +1405,7 @@
         <w:rPr>
           <w:rFonts w:ascii="Helvetica" w:hAnsi="Helvetica" w:cs="Helvetica"/>
         </w:rPr>
+        <w:lastRenderedPageBreak/>
         <w:t>C. “Download Zip” the extract the zip to any directory which would be easily accessible</w:t>
       </w:r>
       <w:r>
@@ -1290,7 +1429,6 @@
         <w:rPr>
           <w:noProof/>
         </w:rPr>
-        <w:lastRenderedPageBreak/>
         <w:drawing>
           <wp:inline distT="0" distB="0" distL="0" distR="0" wp14:anchorId="25CE06EF" wp14:editId="1A02C62A">
             <wp:extent cx="4889500" cy="1806399"/>
@@ -1771,19 +1909,7 @@
         </w:numPr>
       </w:pPr>
       <w:r>
-        <w:t xml:space="preserve">Line </w:t>
-      </w:r>
-      <w:r>
-        <w:t xml:space="preserve">can be dragged to the white canvas. </w:t>
-      </w:r>
-      <w:r>
-        <w:t>Lines c</w:t>
-      </w:r>
-      <w:r>
-        <w:t>orrespond to the direction where line faces.</w:t>
-      </w:r>
-      <w:r>
-        <w:t xml:space="preserve"> The movement of the robot will be in the direction the arrow points to.</w:t>
+        <w:t>Line can be dragged to the white canvas. Lines correspond to the direction where line faces. The movement of the robot will be in the direction the arrow points to.</w:t>
       </w:r>
     </w:p>
     <w:p>
@@ -2053,11 +2179,50 @@
     <w:p>
       <w:pPr>
         <w:pStyle w:val="ListParagraph"/>
+        <w:numPr>
+          <w:ilvl w:val="0"/>
+          <w:numId w:val="4"/>
+        </w:numPr>
+      </w:pPr>
+      <w:r>
+        <w:t>When pressing the “</w:t>
+      </w:r>
+      <w:r>
         <w:rPr>
           <w:b/>
           <w:bCs/>
         </w:rPr>
-      </w:pPr>
+        <w:t>Clear</w:t>
+      </w:r>
+      <w:r>
+        <w:t xml:space="preserve">” button, you </w:t>
+      </w:r>
+      <w:r>
+        <w:t>can’t</w:t>
+      </w:r>
+      <w:r>
+        <w:t xml:space="preserve"> add robots. A work around is to press “</w:t>
+      </w:r>
+      <w:r>
+        <w:rPr>
+          <w:b/>
+          <w:bCs/>
+        </w:rPr>
+        <w:t>Run</w:t>
+      </w:r>
+      <w:r>
+        <w:t>” and “</w:t>
+      </w:r>
+      <w:r>
+        <w:rPr>
+          <w:b/>
+          <w:bCs/>
+        </w:rPr>
+        <w:t>Pause</w:t>
+      </w:r>
+      <w:r>
+        <w:t>” Buttons twice.</w:t>
+      </w:r>
     </w:p>
     <w:sectPr>
       <w:pgSz w:w="12240" w:h="15840"/>

</xml_diff>